<commit_message>
final changes and adding Lessons learned chapter
</commit_message>
<xml_diff>
--- a/Projektbericht.docx
+++ b/Projektbericht.docx
@@ -654,7 +654,7 @@
           <w:bCs/>
           <w:lang w:val="de-DE"/>
         </w:rPr>
-        <w:t>Luca Janas</w:t>
+        <w:t xml:space="preserve">      </w:t>
       </w:r>
       <w:r>
         <w:rPr>
@@ -662,11 +662,123 @@
           <w:bCs/>
           <w:lang w:val="de-DE"/>
         </w:rPr>
+        <w:t>Luca Janas</w:t>
+      </w:r>
+      <w:r>
+        <w:rPr>
+          <w:b/>
+          <w:bCs/>
+          <w:lang w:val="de-DE"/>
+        </w:rPr>
         <w:t xml:space="preserve"> </w:t>
       </w:r>
     </w:p>
     <w:p>
       <w:pPr>
+        <w:autoSpaceDE w:val="0"/>
+        <w:autoSpaceDN w:val="0"/>
+        <w:adjustRightInd w:val="0"/>
+        <w:spacing w:line="288" w:lineRule="auto"/>
+        <w:contextualSpacing/>
+        <w:rPr>
+          <w:b/>
+          <w:bCs/>
+          <w:lang w:val="de-DE"/>
+        </w:rPr>
+      </w:pPr>
+    </w:p>
+    <w:p>
+      <w:pPr>
+        <w:autoSpaceDE w:val="0"/>
+        <w:autoSpaceDN w:val="0"/>
+        <w:adjustRightInd w:val="0"/>
+        <w:spacing w:line="288" w:lineRule="auto"/>
+        <w:contextualSpacing/>
+        <w:rPr>
+          <w:b/>
+          <w:bCs/>
+          <w:lang w:val="de-DE"/>
+        </w:rPr>
+      </w:pPr>
+      <w:r>
+        <w:rPr>
+          <w:b/>
+          <w:bCs/>
+          <w:lang w:val="de-DE"/>
+        </w:rPr>
+        <w:tab/>
+      </w:r>
+      <w:r>
+        <w:rPr>
+          <w:b/>
+          <w:bCs/>
+          <w:lang w:val="de-DE"/>
+        </w:rPr>
+        <w:tab/>
+      </w:r>
+      <w:r>
+        <w:rPr>
+          <w:b/>
+          <w:bCs/>
+          <w:lang w:val="de-DE"/>
+        </w:rPr>
+        <w:tab/>
+        <w:t xml:space="preserve">       </w:t>
+      </w:r>
+      <w:r>
+        <w:rPr>
+          <w:rFonts w:asciiTheme="minorHAnsi" w:hAnsiTheme="minorHAnsi" w:cs="Arimo"/>
+          <w:noProof/>
+          <w:color w:val="595959" w:themeColor="text1" w:themeTint="A6"/>
+          <w:spacing w:val="2"/>
+          <w:sz w:val="18"/>
+          <w:szCs w:val="18"/>
+        </w:rPr>
+        <w:drawing>
+          <wp:inline distT="0" distB="0" distL="0" distR="0" wp14:anchorId="605B2F53" wp14:editId="25337A11">
+            <wp:extent cx="1207880" cy="476250"/>
+            <wp:effectExtent l="0" t="0" r="0" b="0"/>
+            <wp:docPr id="8" name="Grafik 8" descr="Ein Bild, das Text, Licht, Nachthimmel enthält.&#10;&#10;Automatisch generierte Beschreibung"/>
+            <wp:cNvGraphicFramePr>
+              <a:graphicFrameLocks xmlns:a="http://schemas.openxmlformats.org/drawingml/2006/main" noChangeAspect="1"/>
+            </wp:cNvGraphicFramePr>
+            <a:graphic xmlns:a="http://schemas.openxmlformats.org/drawingml/2006/main">
+              <a:graphicData uri="http://schemas.openxmlformats.org/drawingml/2006/picture">
+                <pic:pic xmlns:pic="http://schemas.openxmlformats.org/drawingml/2006/picture">
+                  <pic:nvPicPr>
+                    <pic:cNvPr id="70" name="Grafik 70" descr="Ein Bild, das Text, Licht, Nachthimmel enthält.&#10;&#10;Automatisch generierte Beschreibung"/>
+                    <pic:cNvPicPr/>
+                  </pic:nvPicPr>
+                  <pic:blipFill>
+                    <a:blip r:embed="rId8" cstate="print">
+                      <a:extLst>
+                        <a:ext uri="{28A0092B-C50C-407E-A947-70E740481C1C}">
+                          <a14:useLocalDpi xmlns:a14="http://schemas.microsoft.com/office/drawing/2010/main" val="0"/>
+                        </a:ext>
+                      </a:extLst>
+                    </a:blip>
+                    <a:stretch>
+                      <a:fillRect/>
+                    </a:stretch>
+                  </pic:blipFill>
+                  <pic:spPr>
+                    <a:xfrm>
+                      <a:off x="0" y="0"/>
+                      <a:ext cx="1207880" cy="476250"/>
+                    </a:xfrm>
+                    <a:prstGeom prst="rect">
+                      <a:avLst/>
+                    </a:prstGeom>
+                  </pic:spPr>
+                </pic:pic>
+              </a:graphicData>
+            </a:graphic>
+          </wp:inline>
+        </w:drawing>
+      </w:r>
+    </w:p>
+    <w:p>
+      <w:pPr>
         <w:pStyle w:val="TEXTBODYNS"/>
         <w:spacing w:line="288" w:lineRule="auto"/>
         <w:jc w:val="center"/>
@@ -698,8 +810,8 @@
           <w:lang w:val="de-DE"/>
         </w:rPr>
         <w:sectPr>
-          <w:footerReference w:type="default" r:id="rId8"/>
-          <w:footerReference w:type="first" r:id="rId9"/>
+          <w:footerReference w:type="default" r:id="rId9"/>
+          <w:footerReference w:type="first" r:id="rId10"/>
           <w:pgSz w:w="11906" w:h="16838"/>
           <w:pgMar w:top="1134" w:right="1134" w:bottom="1134" w:left="1701" w:header="709" w:footer="709" w:gutter="0"/>
           <w:pgNumType w:fmt="upperRoman" w:start="1"/>
@@ -5712,7 +5824,7 @@
           <w:lang w:val="de-DE"/>
         </w:rPr>
         <w:sectPr>
-          <w:footerReference w:type="default" r:id="rId10"/>
+          <w:footerReference w:type="default" r:id="rId11"/>
           <w:pgSz w:w="11906" w:h="16838"/>
           <w:pgMar w:top="1418" w:right="1134" w:bottom="1418" w:left="1701" w:header="709" w:footer="709" w:gutter="0"/>
           <w:pgNumType w:fmt="upperRoman" w:start="1"/>
@@ -5818,7 +5930,7 @@
         </w:rPr>
         <w:t xml:space="preserve"> Ziel des Projektes ist es, unter Verwendung von Daten, die auf der Webseite </w:t>
       </w:r>
-      <w:hyperlink r:id="rId11" w:history="1">
+      <w:hyperlink r:id="rId12" w:history="1">
         <w:r>
           <w:rPr>
             <w:rStyle w:val="Hyperlink"/>
@@ -5928,7 +6040,7 @@
                     </pic:cNvPicPr>
                   </pic:nvPicPr>
                   <pic:blipFill>
-                    <a:blip r:embed="rId12" cstate="print"/>
+                    <a:blip r:embed="rId13" cstate="print"/>
                     <a:srcRect/>
                     <a:stretch>
                       <a:fillRect/>
@@ -6231,7 +6343,7 @@
         </w:rPr>
         <w:t xml:space="preserve"> Internetseite </w:t>
       </w:r>
-      <w:hyperlink r:id="rId13" w:history="1">
+      <w:hyperlink r:id="rId14" w:history="1">
         <w:r>
           <w:rPr>
             <w:rStyle w:val="Hyperlink"/>
@@ -7126,7 +7238,17 @@
         </w:rPr>
         <w:t xml:space="preserve">Der Code dazu steht unter </w:t>
       </w:r>
-      <w:hyperlink r:id="rId14" w:history="1">
+    </w:p>
+    <w:p>
+      <w:pPr>
+        <w:pStyle w:val="TEXTBODYNS"/>
+        <w:spacing w:line="288" w:lineRule="auto"/>
+        <w:rPr>
+          <w:szCs w:val="24"/>
+          <w:lang w:val="de-DE"/>
+        </w:rPr>
+      </w:pPr>
+      <w:hyperlink r:id="rId15" w:history="1">
         <w:r>
           <w:rPr>
             <w:rStyle w:val="Hyperlink"/>
@@ -7283,7 +7405,7 @@
           <w:lang w:val="de-DE"/>
         </w:rPr>
       </w:pPr>
-      <w:hyperlink r:id="rId15" w:history="1">
+      <w:hyperlink r:id="rId16" w:history="1">
         <w:r>
           <w:rPr>
             <w:rStyle w:val="Hyperlink"/>
@@ -7978,7 +8100,7 @@
           <w:lang w:val="de-DE"/>
         </w:rPr>
       </w:pPr>
-      <w:hyperlink r:id="rId16" w:history="1">
+      <w:hyperlink r:id="rId17" w:history="1">
         <w:r>
           <w:rPr>
             <w:rStyle w:val="Hyperlink"/>
@@ -8072,7 +8194,7 @@
           <w:szCs w:val="24"/>
           <w:lang w:val="de-DE"/>
         </w:rPr>
-        <w:t xml:space="preserve"> auf aggregierte Informationen auf Vereinsebene</w:t>
+        <w:t xml:space="preserve"> aggregierte Informationen auf Vereinsebene</w:t>
       </w:r>
       <w:r>
         <w:rPr>
@@ -8721,7 +8843,7 @@
         </w:rPr>
         <w:t xml:space="preserve">, so z. B. unter </w:t>
       </w:r>
-      <w:hyperlink r:id="rId17" w:history="1">
+      <w:hyperlink r:id="rId18" w:history="1">
         <w:r>
           <w:rPr>
             <w:rStyle w:val="Hyperlink"/>
@@ -9638,7 +9760,7 @@
         </w:rPr>
         <w:t xml:space="preserve">Eine Beispiel-Tabelle findet sich auf der folgenden Seite: </w:t>
       </w:r>
-      <w:hyperlink r:id="rId18" w:history="1">
+      <w:hyperlink r:id="rId19" w:history="1">
         <w:r>
           <w:rPr>
             <w:rStyle w:val="Hyperlink"/>
@@ -10052,7 +10174,31 @@
           <w:szCs w:val="24"/>
           <w:lang w:val="de-DE"/>
         </w:rPr>
-        <w:t xml:space="preserve"> zusätzliche Wetterdaten herangezogen, welche durch Web-Scraping von www.wetterkontor.de </w:t>
+        <w:t xml:space="preserve"> zusätzliche Wetterdaten herangezogen, welche durch Web-Scraping von </w:t>
+      </w:r>
+      <w:r>
+        <w:rPr>
+          <w:szCs w:val="24"/>
+          <w:lang w:val="de-DE"/>
+        </w:rPr>
+        <w:t xml:space="preserve">der Internetseite </w:t>
+      </w:r>
+      <w:hyperlink r:id="rId20" w:history="1">
+        <w:r>
+          <w:rPr>
+            <w:rStyle w:val="Hyperlink"/>
+            <w:szCs w:val="24"/>
+            <w:lang w:val="de-DE"/>
+          </w:rPr>
+          <w:t>https://www.wetterkontor.de</w:t>
+        </w:r>
+      </w:hyperlink>
+      <w:r>
+        <w:rPr>
+          <w:szCs w:val="24"/>
+          <w:lang w:val="de-DE"/>
+        </w:rPr>
+        <w:t xml:space="preserve"> </w:t>
       </w:r>
       <w:r>
         <w:rPr>
@@ -10094,7 +10240,44 @@
           <w:szCs w:val="24"/>
           <w:lang w:val="de-DE"/>
         </w:rPr>
-        <w:t>im Parameter eingepflegt wird</w:t>
+        <w:t>i</w:t>
+      </w:r>
+      <w:r>
+        <w:rPr>
+          <w:szCs w:val="24"/>
+          <w:lang w:val="de-DE"/>
+        </w:rPr>
+        <w:t>n der URL als</w:t>
+      </w:r>
+      <w:r>
+        <w:rPr>
+          <w:szCs w:val="24"/>
+          <w:lang w:val="de-DE"/>
+        </w:rPr>
+        <w:t xml:space="preserve"> Parameter</w:t>
+      </w:r>
+      <w:r>
+        <w:rPr>
+          <w:szCs w:val="24"/>
+          <w:lang w:val="de-DE"/>
+        </w:rPr>
+        <w:t xml:space="preserve"> im Format </w:t>
+      </w:r>
+      <w:r>
+        <w:rPr>
+          <w:i/>
+          <w:iCs/>
+          <w:szCs w:val="24"/>
+          <w:lang w:val="de-DE"/>
+        </w:rPr>
+        <w:t>yyyymmdd</w:t>
+      </w:r>
+      <w:r>
+        <w:rPr>
+          <w:szCs w:val="24"/>
+          <w:lang w:val="de-DE"/>
+        </w:rPr>
+        <w:t xml:space="preserve"> eingepflegt wird</w:t>
       </w:r>
       <w:r>
         <w:rPr>
@@ -10125,7 +10308,7 @@
           <w:lang w:val="de-DE"/>
         </w:rPr>
       </w:pPr>
-      <w:hyperlink r:id="rId19" w:history="1">
+      <w:hyperlink r:id="rId21" w:history="1">
         <w:r>
           <w:rPr>
             <w:rStyle w:val="Hyperlink"/>
@@ -10848,7 +11031,7 @@
                     </pic:cNvPicPr>
                   </pic:nvPicPr>
                   <pic:blipFill>
-                    <a:blip r:embed="rId20" cstate="print">
+                    <a:blip r:embed="rId22" cstate="print">
                       <a:extLst>
                         <a:ext uri="{28A0092B-C50C-407E-A947-70E740481C1C}">
                           <a14:useLocalDpi xmlns:a14="http://schemas.microsoft.com/office/drawing/2010/main" val="0"/>
@@ -11389,7 +11572,7 @@
         </w:rPr>
         <w:t xml:space="preserve"> Der Code dazu findet sich in </w:t>
       </w:r>
-      <w:hyperlink r:id="rId21" w:history="1">
+      <w:hyperlink r:id="rId23" w:history="1">
         <w:r>
           <w:rPr>
             <w:rStyle w:val="Hyperlink"/>
@@ -11458,7 +11641,7 @@
         </w:rPr>
         <w:t xml:space="preserve"> zur Visualisierung und Analyse der Spieltagsdaten verwendet. Der Code zur Erstellung der Abbildungen sowie die Abbildungen selbst sind unter </w:t>
       </w:r>
-      <w:hyperlink r:id="rId22" w:history="1">
+      <w:hyperlink r:id="rId24" w:history="1">
         <w:r>
           <w:rPr>
             <w:rStyle w:val="Hyperlink"/>
@@ -11539,7 +11722,7 @@
                     </pic:cNvPicPr>
                   </pic:nvPicPr>
                   <pic:blipFill>
-                    <a:blip r:embed="rId23" cstate="print">
+                    <a:blip r:embed="rId25" cstate="print">
                       <a:extLst>
                         <a:ext uri="{28A0092B-C50C-407E-A947-70E740481C1C}">
                           <a14:useLocalDpi xmlns:a14="http://schemas.microsoft.com/office/drawing/2010/main" val="0"/>
@@ -11761,7 +11944,7 @@
                     </pic:cNvPicPr>
                   </pic:nvPicPr>
                   <pic:blipFill>
-                    <a:blip r:embed="rId24" cstate="print">
+                    <a:blip r:embed="rId26" cstate="print">
                       <a:extLst>
                         <a:ext uri="{28A0092B-C50C-407E-A947-70E740481C1C}">
                           <a14:useLocalDpi xmlns:a14="http://schemas.microsoft.com/office/drawing/2010/main" val="0"/>
@@ -12012,7 +12195,7 @@
                     </pic:cNvPicPr>
                   </pic:nvPicPr>
                   <pic:blipFill>
-                    <a:blip r:embed="rId25" cstate="print">
+                    <a:blip r:embed="rId27" cstate="print">
                       <a:extLst>
                         <a:ext uri="{28A0092B-C50C-407E-A947-70E740481C1C}">
                           <a14:useLocalDpi xmlns:a14="http://schemas.microsoft.com/office/drawing/2010/main" val="0"/>
@@ -12258,7 +12441,7 @@
                     </pic:cNvPicPr>
                   </pic:nvPicPr>
                   <pic:blipFill>
-                    <a:blip r:embed="rId26" cstate="print">
+                    <a:blip r:embed="rId28" cstate="print">
                       <a:extLst>
                         <a:ext uri="{28A0092B-C50C-407E-A947-70E740481C1C}">
                           <a14:useLocalDpi xmlns:a14="http://schemas.microsoft.com/office/drawing/2010/main" val="0"/>
@@ -12483,7 +12666,7 @@
                     </pic:cNvPicPr>
                   </pic:nvPicPr>
                   <pic:blipFill>
-                    <a:blip r:embed="rId27" cstate="print">
+                    <a:blip r:embed="rId29" cstate="print">
                       <a:extLst>
                         <a:ext uri="{28A0092B-C50C-407E-A947-70E740481C1C}">
                           <a14:useLocalDpi xmlns:a14="http://schemas.microsoft.com/office/drawing/2010/main" val="0"/>
@@ -12668,7 +12851,7 @@
                     </pic:cNvPicPr>
                   </pic:nvPicPr>
                   <pic:blipFill>
-                    <a:blip r:embed="rId28" cstate="print">
+                    <a:blip r:embed="rId30" cstate="print">
                       <a:extLst>
                         <a:ext uri="{28A0092B-C50C-407E-A947-70E740481C1C}">
                           <a14:useLocalDpi xmlns:a14="http://schemas.microsoft.com/office/drawing/2010/main" val="0"/>
@@ -12828,7 +13011,7 @@
                     </pic:cNvPicPr>
                   </pic:nvPicPr>
                   <pic:blipFill>
-                    <a:blip r:embed="rId29" cstate="print">
+                    <a:blip r:embed="rId31" cstate="print">
                       <a:extLst>
                         <a:ext uri="{28A0092B-C50C-407E-A947-70E740481C1C}">
                           <a14:useLocalDpi xmlns:a14="http://schemas.microsoft.com/office/drawing/2010/main" val="0"/>
@@ -12953,6 +13136,9 @@
       <w:pPr>
         <w:pStyle w:val="TEXTBODYNS"/>
         <w:spacing w:line="288" w:lineRule="auto"/>
+        <w:rPr>
+          <w:lang w:val="de-DE"/>
+        </w:rPr>
       </w:pPr>
       <w:r>
         <w:rPr>
@@ -12979,13 +13165,22 @@
         <w:t xml:space="preserve">Auffällig ist, dass mit 73 bzw. 75% Siegesquote </w:t>
       </w:r>
       <w:r>
+        <w:rPr>
+          <w:lang w:val="de-DE"/>
+        </w:rPr>
         <w:lastRenderedPageBreak/>
         <w:t xml:space="preserve">unter Peter Sippel bzw. Felix Zwayer deutlich mehr Spiele gewonnen werden als unter den anderen </w:t>
       </w:r>
       <w:r>
+        <w:rPr>
+          <w:lang w:val="de-DE"/>
+        </w:rPr>
         <w:t>Schiedsrichtern</w:t>
       </w:r>
       <w:r>
+        <w:rPr>
+          <w:lang w:val="de-DE"/>
+        </w:rPr>
         <w:t>.</w:t>
       </w:r>
     </w:p>
@@ -13021,7 +13216,7 @@
         </w:rPr>
         <w:t xml:space="preserve">Das Elo-Rating kommt ursprünglich vom Schachspiel und die Elo-Zahl gibt die Spielstärke der Schachspieler wieder. Für die Anwendung im Fußball wurden einige Modifizierungen für die Berechnung der Elo-Wertung eines Teams hinzugefügt. Auf der Seite </w:t>
       </w:r>
-      <w:hyperlink r:id="rId30" w:history="1">
+      <w:hyperlink r:id="rId32" w:history="1">
         <w:r>
           <w:rPr>
             <w:rStyle w:val="Hyperlink"/>
@@ -13083,7 +13278,7 @@
                     </pic:cNvPicPr>
                   </pic:nvPicPr>
                   <pic:blipFill>
-                    <a:blip r:embed="rId31" cstate="print"/>
+                    <a:blip r:embed="rId33" cstate="print"/>
                     <a:srcRect/>
                     <a:stretch>
                       <a:fillRect/>
@@ -13458,14 +13653,26 @@
       <w:pPr>
         <w:pStyle w:val="TEXTBODYNS"/>
         <w:spacing w:line="288" w:lineRule="auto"/>
-      </w:pPr>
-      <w:r>
+        <w:rPr>
+          <w:lang w:val="de-DE"/>
+        </w:rPr>
+      </w:pPr>
+      <w:r>
+        <w:rPr>
+          <w:lang w:val="de-DE"/>
+        </w:rPr>
         <w:t>Die Funktion wertet die Prognosen der elo_rating() Funktion aus</w:t>
       </w:r>
       <w:r>
+        <w:rPr>
+          <w:lang w:val="de-DE"/>
+        </w:rPr>
         <w:t>. G</w:t>
       </w:r>
       <w:r>
+        <w:rPr>
+          <w:lang w:val="de-DE"/>
+        </w:rPr>
         <w:t>enauso wie in der Datei “06_Forecast.ipynb” mit anderen Modellen wird das Elo-Modell auf alle Spieldaten, die auch mit den anderen Prognose-Modellen prognostiziert werden, angewendet.</w:t>
       </w:r>
     </w:p>
@@ -13691,8 +13898,14 @@
       <w:pPr>
         <w:pStyle w:val="TEXTBODYNS"/>
         <w:spacing w:line="288" w:lineRule="auto"/>
-      </w:pPr>
-      <w:r>
+        <w:rPr>
+          <w:lang w:val="de-DE"/>
+        </w:rPr>
+      </w:pPr>
+      <w:r>
+        <w:rPr>
+          <w:lang w:val="de-DE"/>
+        </w:rPr>
         <w:t>Der KNeighborsClassifier ist ein einfaches Klassifikationsmodell und basiert auf dem k-NN (k-Nearest Neighbors) Algorithmus. Die Idee ist, die k nächstgelegenen Nachbarn eines unbekannten Datenpunkts in einem vorhandenen Datensatz zu finden und anhand dieser Nachbarn eine Vorhersage für die Klasse des unbekannten Datenpunkts zu treffen.</w:t>
       </w:r>
     </w:p>
@@ -13722,8 +13935,14 @@
       <w:pPr>
         <w:pStyle w:val="TEXTBODYNS"/>
         <w:spacing w:line="288" w:lineRule="auto"/>
-      </w:pPr>
-      <w:r>
+        <w:rPr>
+          <w:lang w:val="de-DE"/>
+        </w:rPr>
+      </w:pPr>
+      <w:r>
+        <w:rPr>
+          <w:lang w:val="de-DE"/>
+        </w:rPr>
         <w:t>Der MultinomialNB ist ein Klassifikationsmodell, welches den multinomialen Naive-Bayes-Algorithmus implementiert. Es geht von einer Multinomialverteilung, einer Verallgemeinerung der Binomialverteilung, aus und gibt die A-posteriori-Wahrscheinlichkeiten für jede Klasse an.</w:t>
       </w:r>
     </w:p>
@@ -13790,11 +14009,20 @@
       <w:pPr>
         <w:pStyle w:val="TEXTBODYNS"/>
         <w:spacing w:line="288" w:lineRule="auto"/>
-      </w:pPr>
-      <w:r>
+        <w:rPr>
+          <w:lang w:val="de-DE"/>
+        </w:rPr>
+      </w:pPr>
+      <w:r>
+        <w:rPr>
+          <w:lang w:val="de-DE"/>
+        </w:rPr>
         <w:t>Das Modell QuadraticDiscriminantAnalysis (QDA) ist eine Form der diskriminanten Analyse, die verwendet wird, um Beobachtungen in verschiedenen Klassen zu kategorisieren. Diskriminante Methoden versuchen eine Funktion oder "Diskriminante" zu finden, die am besten zwischen den Klassen unterscheidet, basierend auf den Merkmalen der Beobachtungen. Die allgemeine Idee besteht darin, die Diskriminante so zu gestalten, dass die Abstände zwischen Beobachtungen unterschiedlicher Klas</w:t>
       </w:r>
       <w:r>
+        <w:rPr>
+          <w:lang w:val="de-DE"/>
+        </w:rPr>
         <w:lastRenderedPageBreak/>
         <w:t>sen so groß wie möglich und die Abstände zwischen Beobachtungen derselben Klasse so klein wie möglich sind.</w:t>
       </w:r>
@@ -14506,7 +14734,7 @@
                     </pic:cNvPicPr>
                   </pic:nvPicPr>
                   <pic:blipFill>
-                    <a:blip r:embed="rId32" cstate="print"/>
+                    <a:blip r:embed="rId34" cstate="print"/>
                     <a:srcRect/>
                     <a:stretch>
                       <a:fillRect/>
@@ -14850,7 +15078,7 @@
                     </pic:cNvPicPr>
                   </pic:nvPicPr>
                   <pic:blipFill>
-                    <a:blip r:embed="rId33" cstate="print"/>
+                    <a:blip r:embed="rId35" cstate="print"/>
                     <a:srcRect/>
                     <a:stretch>
                       <a:fillRect/>
@@ -15154,7 +15382,7 @@
                     </pic:cNvPicPr>
                   </pic:nvPicPr>
                   <pic:blipFill>
-                    <a:blip r:embed="rId34" cstate="print"/>
+                    <a:blip r:embed="rId36" cstate="print"/>
                     <a:srcRect/>
                     <a:stretch>
                       <a:fillRect/>
@@ -15247,6 +15475,7 @@
           <w:i w:val="0"/>
           <w:iCs w:val="0"/>
           <w:noProof/>
+          <w:lang w:val="de-DE"/>
         </w:rPr>
         <w:t xml:space="preserve"> -</w:t>
       </w:r>
@@ -15505,7 +15734,7 @@
                     <pic:cNvPicPr/>
                   </pic:nvPicPr>
                   <pic:blipFill>
-                    <a:blip r:embed="rId35" cstate="print"/>
+                    <a:blip r:embed="rId37" cstate="print"/>
                     <a:stretch>
                       <a:fillRect/>
                     </a:stretch>
@@ -15725,7 +15954,7 @@
                     </pic:cNvPicPr>
                   </pic:nvPicPr>
                   <pic:blipFill>
-                    <a:blip r:embed="rId36" cstate="print"/>
+                    <a:blip r:embed="rId38" cstate="print"/>
                     <a:srcRect/>
                     <a:stretch>
                       <a:fillRect/>
@@ -16017,7 +16246,7 @@
                     </pic:cNvPicPr>
                   </pic:nvPicPr>
                   <pic:blipFill>
-                    <a:blip r:embed="rId37" cstate="print"/>
+                    <a:blip r:embed="rId39" cstate="print"/>
                     <a:srcRect/>
                     <a:stretch>
                       <a:fillRect/>
@@ -16253,7 +16482,7 @@
                     </pic:cNvPicPr>
                   </pic:nvPicPr>
                   <pic:blipFill>
-                    <a:blip r:embed="rId38" cstate="print"/>
+                    <a:blip r:embed="rId40" cstate="print"/>
                     <a:srcRect/>
                     <a:stretch>
                       <a:fillRect/>
@@ -16358,26 +16587,50 @@
       <w:pPr>
         <w:pStyle w:val="TEXTBODYNS"/>
         <w:spacing w:line="288" w:lineRule="auto"/>
-      </w:pPr>
-      <w:r>
+        <w:rPr>
+          <w:lang w:val="de-DE"/>
+        </w:rPr>
+      </w:pPr>
+      <w:r>
+        <w:rPr>
+          <w:lang w:val="de-DE"/>
+        </w:rPr>
         <w:t xml:space="preserve">Bei der Kategorie geht es um den F1-Score für den Heimsieg, </w:t>
       </w:r>
       <w:r>
+        <w:rPr>
+          <w:lang w:val="de-DE"/>
+        </w:rPr>
         <w:t>wenn</w:t>
       </w:r>
       <w:r>
+        <w:rPr>
+          <w:lang w:val="de-DE"/>
+        </w:rPr>
         <w:t xml:space="preserve"> die oben gezeigten Teams die Gastmannschaft waren. Das bedeutet aus der Sicht der oberen Teams eine Auswärtsniederlage. Wie schon des Öfteren führt das Team “SpVgg Greuther Fürth” die Liste mit einem Wert von ca. 0.85 an. Anscheinend können für das Team die Auswärtsniederlagen </w:t>
       </w:r>
       <w:r>
+        <w:rPr>
+          <w:lang w:val="de-DE"/>
+        </w:rPr>
         <w:t>verhältnismäßig</w:t>
       </w:r>
       <w:r>
+        <w:rPr>
+          <w:lang w:val="de-DE"/>
+        </w:rPr>
         <w:t xml:space="preserve"> gut prognostiziert werden. Was die Modelle angeht, so kann ein dominierendes Modell nicht ausgemacht werden, denn unter den Top </w:t>
       </w:r>
       <w:r>
+        <w:rPr>
+          <w:lang w:val="de-DE"/>
+        </w:rPr>
         <w:t>sieben</w:t>
       </w:r>
       <w:r>
+        <w:rPr>
+          <w:lang w:val="de-DE"/>
+        </w:rPr>
         <w:t xml:space="preserve"> Plätze sind alle Modelle vertreten.</w:t>
       </w:r>
     </w:p>
@@ -16491,7 +16744,7 @@
                     </pic:cNvPicPr>
                   </pic:nvPicPr>
                   <pic:blipFill>
-                    <a:blip r:embed="rId39" cstate="print"/>
+                    <a:blip r:embed="rId41" cstate="print"/>
                     <a:srcRect/>
                     <a:stretch>
                       <a:fillRect/>
@@ -16584,6 +16837,7 @@
           <w:i w:val="0"/>
           <w:iCs w:val="0"/>
           <w:noProof/>
+          <w:lang w:val="de-DE"/>
         </w:rPr>
         <w:t xml:space="preserve"> -</w:t>
       </w:r>
@@ -16603,7 +16857,13 @@
         <w:spacing w:line="288" w:lineRule="auto"/>
       </w:pPr>
       <w:r>
-        <w:t>Im oberen Diagramm sind die in absteigender Wichtigkeit sortierten Merkmale vom Modell “Random Forest” aufgelistet. Die Wichtigkeit kann hier als die normalisierte Gesamtmenge betrachtet werden, daran gemessen, dass dieses Features zur Verbesserung des Modells beigetragen hat. Wie zu sehen ist, spielt der Marktwert der Mannschaften hier die größte Rolle. Ein weiteres wichtiges Merkmal ist die Tabellenposition der Heimmannschaft “PLACE_HOME_TEAM”. Die anderen Merkmale spielen eine untergeordnete Rolle.</w:t>
+        <w:rPr>
+          <w:lang w:val="de-DE"/>
+        </w:rPr>
+        <w:t xml:space="preserve">Im oberen Diagramm sind die in absteigender Wichtigkeit sortierten Merkmale vom Modell “Random Forest” aufgelistet. Die Wichtigkeit kann hier als die normalisierte Gesamtmenge betrachtet werden, daran gemessen, dass dieses Features zur Verbesserung des Modells beigetragen hat. Wie zu sehen ist, spielt der Marktwert der Mannschaften hier die größte Rolle. Ein weiteres wichtiges Merkmal ist die Tabellenposition der Heimmannschaft “PLACE_HOME_TEAM”. </w:t>
+      </w:r>
+      <w:r>
+        <w:t>Die anderen Merkmale spielen eine untergeordnete Rolle.</w:t>
       </w:r>
     </w:p>
     <w:p>
@@ -16646,8 +16906,14 @@
       <w:pPr>
         <w:pStyle w:val="TEXTBODYNS"/>
         <w:spacing w:line="288" w:lineRule="auto"/>
-      </w:pPr>
-      <w:r>
+        <w:rPr>
+          <w:lang w:val="de-DE"/>
+        </w:rPr>
+      </w:pPr>
+      <w:r>
+        <w:rPr>
+          <w:lang w:val="de-DE"/>
+        </w:rPr>
         <w:t>Unsere Zielsetzung besteht darin, statistische Hypothesentests zu konzipieren, um die statistische Signifikanz der Leistung unserer Modelle im Vergleich zum reinen Zufall oder einer reinen Rategenauigkeit bei der Vorhersage von Spielergebnissen zu ermitteln. Um dies erfolgreich durchzuführen, ist es notwendig, im Voraus Informationen über die Apriori-Wahrscheinlichkeit zu sammeln, die uns Aufschluss darüber gibt, wie die Verteilung der Spielergebnisse aussieht. Konkret interessiert uns der Anteil, der angibt, wie oft die Heimmannschaft gewinnt, wie oft es zu einem Unentschieden kommt und wie oft die Heimmannschaft verliert. Dies erfordert eine eingehende Analyse der historischen Verteilung von Spielausgängen, wobei wir auf einen Datensatz von insgesamt 5814 Spielen zurückgreifen.</w:t>
       </w:r>
     </w:p>
@@ -17927,8 +18193,14 @@
       <w:pPr>
         <w:pStyle w:val="TEXTBODYNS"/>
         <w:spacing w:line="288" w:lineRule="auto"/>
-      </w:pPr>
-      <w:r>
+        <w:rPr>
+          <w:lang w:val="de-DE"/>
+        </w:rPr>
+      </w:pPr>
+      <w:r>
+        <w:rPr>
+          <w:lang w:val="de-DE"/>
+        </w:rPr>
         <w:t xml:space="preserve">Auf dieser Basis können wir die Teststatistik </w:t>
       </w:r>
       <m:oMath>
@@ -17955,6 +18227,7 @@
               </m:rPr>
               <w:rPr>
                 <w:rFonts w:ascii="Cambria Math" w:hAnsi="Cambria Math"/>
+                <w:lang w:val="de-DE"/>
               </w:rPr>
               <m:t>2</m:t>
             </m:r>
@@ -17962,18 +18235,33 @@
         </m:sSup>
       </m:oMath>
       <w:r>
+        <w:rPr>
+          <w:lang w:val="de-DE"/>
+        </w:rPr>
         <w:t xml:space="preserve"> </w:t>
       </w:r>
       <w:r>
+        <w:rPr>
+          <w:lang w:val="de-DE"/>
+        </w:rPr>
         <w:t>errechnen und</w:t>
       </w:r>
       <w:r>
+        <w:rPr>
+          <w:lang w:val="de-DE"/>
+        </w:rPr>
         <w:t xml:space="preserve"> </w:t>
       </w:r>
       <w:r>
+        <w:rPr>
+          <w:lang w:val="de-DE"/>
+        </w:rPr>
         <w:t>dem kritischen Wert</w:t>
       </w:r>
       <w:r>
+        <w:rPr>
+          <w:lang w:val="de-DE"/>
+        </w:rPr>
         <w:t xml:space="preserve"> der </w:t>
       </w:r>
       <m:oMath>
@@ -18000,6 +18288,7 @@
               </m:rPr>
               <w:rPr>
                 <w:rFonts w:ascii="Cambria Math" w:hAnsi="Cambria Math"/>
+                <w:lang w:val="de-DE"/>
               </w:rPr>
               <m:t>2</m:t>
             </m:r>
@@ -18007,9 +18296,15 @@
         </m:sSup>
       </m:oMath>
       <w:r>
+        <w:rPr>
+          <w:lang w:val="de-DE"/>
+        </w:rPr>
         <w:t xml:space="preserve">-Verteilung </w:t>
       </w:r>
       <w:r>
+        <w:rPr>
+          <w:lang w:val="de-DE"/>
+        </w:rPr>
         <w:t>gegenüberstellen.</w:t>
       </w:r>
     </w:p>
@@ -18017,38 +18312,74 @@
       <w:pPr>
         <w:pStyle w:val="TEXTBODYNS"/>
         <w:spacing w:line="288" w:lineRule="auto"/>
-      </w:pPr>
-      <w:r>
+        <w:rPr>
+          <w:lang w:val="de-DE"/>
+        </w:rPr>
+      </w:pPr>
+      <w:r>
+        <w:rPr>
+          <w:lang w:val="de-DE"/>
+        </w:rPr>
         <w:t xml:space="preserve">Die </w:t>
       </w:r>
       <w:r>
+        <w:rPr>
+          <w:lang w:val="de-DE"/>
+        </w:rPr>
         <w:t>Teststatistik</w:t>
       </w:r>
       <w:r>
+        <w:rPr>
+          <w:lang w:val="de-DE"/>
+        </w:rPr>
         <w:t xml:space="preserve"> für die</w:t>
       </w:r>
       <w:r>
+        <w:rPr>
+          <w:lang w:val="de-DE"/>
+        </w:rPr>
         <w:t xml:space="preserve"> Anwendung des McNemar-Tests </w:t>
       </w:r>
       <w:r>
+        <w:rPr>
+          <w:lang w:val="de-DE"/>
+        </w:rPr>
         <w:t>ergibt sich</w:t>
       </w:r>
       <w:r>
+        <w:rPr>
+          <w:lang w:val="de-DE"/>
+        </w:rPr>
         <w:t xml:space="preserve"> ausgehend von der Kontingenztafel</w:t>
       </w:r>
       <w:r>
+        <w:rPr>
+          <w:lang w:val="de-DE"/>
+        </w:rPr>
         <w:t xml:space="preserve"> </w:t>
       </w:r>
       <w:r>
+        <w:rPr>
+          <w:lang w:val="de-DE"/>
+        </w:rPr>
         <w:t xml:space="preserve">durch </w:t>
       </w:r>
       <w:r>
+        <w:rPr>
+          <w:lang w:val="de-DE"/>
+        </w:rPr>
         <w:t>de</w:t>
       </w:r>
       <w:r>
+        <w:rPr>
+          <w:lang w:val="de-DE"/>
+        </w:rPr>
         <w:t>n</w:t>
       </w:r>
       <w:r>
+        <w:rPr>
+          <w:lang w:val="de-DE"/>
+        </w:rPr>
         <w:t xml:space="preserve"> Wert </w:t>
       </w:r>
       <m:oMath>
@@ -18075,6 +18406,7 @@
               </m:rPr>
               <w:rPr>
                 <w:rFonts w:ascii="Cambria Math" w:hAnsi="Cambria Math"/>
+                <w:lang w:val="de-DE"/>
               </w:rPr>
               <m:t>2</m:t>
             </m:r>
@@ -18086,6 +18418,7 @@
           </m:rPr>
           <w:rPr>
             <w:rFonts w:ascii="Cambria Math" w:hAnsi="Cambria Math"/>
+            <w:lang w:val="de-DE"/>
           </w:rPr>
           <m:t>= </m:t>
         </m:r>
@@ -18128,6 +18461,7 @@
                       </m:rPr>
                       <w:rPr>
                         <w:rFonts w:ascii="Cambria Math" w:hAnsi="Cambria Math"/>
+                        <w:lang w:val="de-DE"/>
                       </w:rPr>
                       <m:t>-</m:t>
                     </m:r>
@@ -18147,6 +18481,7 @@
                   </m:rPr>
                   <w:rPr>
                     <w:rFonts w:ascii="Cambria Math" w:hAnsi="Cambria Math"/>
+                    <w:lang w:val="de-DE"/>
                   </w:rPr>
                   <m:t>2</m:t>
                 </m:r>
@@ -18166,6 +18501,7 @@
               </m:rPr>
               <w:rPr>
                 <w:rFonts w:ascii="Cambria Math" w:hAnsi="Cambria Math"/>
+                <w:lang w:val="de-DE"/>
               </w:rPr>
               <m:t>+</m:t>
             </m:r>
@@ -18179,6 +18515,9 @@
         </m:f>
       </m:oMath>
       <w:r>
+        <w:rPr>
+          <w:lang w:val="de-DE"/>
+        </w:rPr>
         <w:t>.</w:t>
       </w:r>
     </w:p>
@@ -18186,17 +18525,32 @@
       <w:pPr>
         <w:pStyle w:val="TEXTBODYNS"/>
         <w:spacing w:line="288" w:lineRule="auto"/>
-      </w:pPr>
-      <w:r>
+        <w:rPr>
+          <w:lang w:val="de-DE"/>
+        </w:rPr>
+      </w:pPr>
+      <w:r>
+        <w:rPr>
+          <w:lang w:val="de-DE"/>
+        </w:rPr>
         <w:t>Demgegenüber wir</w:t>
       </w:r>
       <w:r>
+        <w:rPr>
+          <w:lang w:val="de-DE"/>
+        </w:rPr>
         <w:t>d</w:t>
       </w:r>
       <w:r>
+        <w:rPr>
+          <w:lang w:val="de-DE"/>
+        </w:rPr>
         <w:t xml:space="preserve"> der k</w:t>
       </w:r>
       <w:r>
+        <w:rPr>
+          <w:lang w:val="de-DE"/>
+        </w:rPr>
         <w:t xml:space="preserve">ritische Wert der </w:t>
       </w:r>
       <m:oMath>
@@ -18223,6 +18577,7 @@
               </m:rPr>
               <w:rPr>
                 <w:rFonts w:ascii="Cambria Math" w:hAnsi="Cambria Math"/>
+                <w:lang w:val="de-DE"/>
               </w:rPr>
               <m:t>2</m:t>
             </m:r>
@@ -18230,12 +18585,21 @@
         </m:sSup>
       </m:oMath>
       <w:r>
+        <w:rPr>
+          <w:lang w:val="de-DE"/>
+        </w:rPr>
         <w:t>-Verteilung mit 1 Freiheitsgrad und</w:t>
       </w:r>
       <w:r>
+        <w:rPr>
+          <w:lang w:val="de-DE"/>
+        </w:rPr>
         <w:t xml:space="preserve"> dem</w:t>
       </w:r>
       <w:r>
+        <w:rPr>
+          <w:lang w:val="de-DE"/>
+        </w:rPr>
         <w:t xml:space="preserve"> 95%-Quantil </w:t>
       </w:r>
       <m:oMath>
@@ -18262,6 +18626,7 @@
               </m:rPr>
               <w:rPr>
                 <w:rFonts w:ascii="Cambria Math" w:hAnsi="Cambria Math"/>
+                <w:lang w:val="de-DE"/>
               </w:rPr>
               <m:t>1;0,95</m:t>
             </m:r>
@@ -18273,6 +18638,7 @@
               </m:rPr>
               <w:rPr>
                 <w:rFonts w:ascii="Cambria Math" w:hAnsi="Cambria Math"/>
+                <w:lang w:val="de-DE"/>
               </w:rPr>
               <m:t>2</m:t>
             </m:r>
@@ -18280,27 +18646,51 @@
         </m:sSubSup>
       </m:oMath>
       <w:r>
+        <w:rPr>
+          <w:lang w:val="de-DE"/>
+        </w:rPr>
         <w:t xml:space="preserve"> = 3.84</w:t>
       </w:r>
       <w:r>
+        <w:rPr>
+          <w:lang w:val="de-DE"/>
+        </w:rPr>
         <w:t xml:space="preserve"> gestellt</w:t>
       </w:r>
       <w:r>
+        <w:rPr>
+          <w:lang w:val="de-DE"/>
+        </w:rPr>
         <w:t>, wenn von</w:t>
       </w:r>
       <w:r>
+        <w:rPr>
+          <w:lang w:val="de-DE"/>
+        </w:rPr>
         <w:t xml:space="preserve"> einem</w:t>
       </w:r>
       <w:r>
+        <w:rPr>
+          <w:lang w:val="de-DE"/>
+        </w:rPr>
         <w:t xml:space="preserve"> Signifikanzniveau von 5% ausg</w:t>
       </w:r>
       <w:r>
+        <w:rPr>
+          <w:lang w:val="de-DE"/>
+        </w:rPr>
         <w:t>egangen wird</w:t>
       </w:r>
       <w:r>
+        <w:rPr>
+          <w:lang w:val="de-DE"/>
+        </w:rPr>
         <w:t xml:space="preserve">. </w:t>
       </w:r>
       <w:r>
+        <w:rPr>
+          <w:lang w:val="de-DE"/>
+        </w:rPr>
         <w:t xml:space="preserve">Der Wert von 3.84 lässt sich von der Tabelle der </w:t>
       </w:r>
       <m:oMath>
@@ -18327,6 +18717,7 @@
               </m:rPr>
               <w:rPr>
                 <w:rFonts w:ascii="Cambria Math" w:hAnsi="Cambria Math"/>
+                <w:lang w:val="de-DE"/>
               </w:rPr>
               <m:t>2</m:t>
             </m:r>
@@ -18334,9 +18725,15 @@
         </m:sSup>
       </m:oMath>
       <w:r>
+        <w:rPr>
+          <w:lang w:val="de-DE"/>
+        </w:rPr>
         <w:t>-Verteilung ablesen</w:t>
       </w:r>
       <w:r>
+        <w:rPr>
+          <w:lang w:val="de-DE"/>
+        </w:rPr>
         <w:t>.</w:t>
       </w:r>
     </w:p>
@@ -18349,24 +18746,45 @@
         </w:rPr>
       </w:pPr>
       <w:r>
+        <w:rPr>
+          <w:lang w:val="de-DE"/>
+        </w:rPr>
         <w:t>Die</w:t>
       </w:r>
       <w:r>
+        <w:rPr>
+          <w:lang w:val="de-DE"/>
+        </w:rPr>
         <w:t xml:space="preserve"> </w:t>
       </w:r>
       <w:r>
+        <w:rPr>
+          <w:lang w:val="de-DE"/>
+        </w:rPr>
         <w:t xml:space="preserve">Nullhypothese </w:t>
       </w:r>
       <w:r>
+        <w:rPr>
+          <w:lang w:val="de-DE"/>
+        </w:rPr>
         <w:t xml:space="preserve">wird </w:t>
       </w:r>
       <w:r>
+        <w:rPr>
+          <w:lang w:val="de-DE"/>
+        </w:rPr>
         <w:t>ab</w:t>
       </w:r>
       <w:r>
+        <w:rPr>
+          <w:lang w:val="de-DE"/>
+        </w:rPr>
         <w:t>gelehnt</w:t>
       </w:r>
       <w:r>
+        <w:rPr>
+          <w:lang w:val="de-DE"/>
+        </w:rPr>
         <w:t xml:space="preserve">, falls </w:t>
       </w:r>
       <m:oMath>
@@ -18393,6 +18811,7 @@
               </m:rPr>
               <w:rPr>
                 <w:rFonts w:ascii="Cambria Math" w:hAnsi="Cambria Math"/>
+                <w:lang w:val="de-DE"/>
               </w:rPr>
               <m:t>2</m:t>
             </m:r>
@@ -18404,6 +18823,7 @@
           </m:rPr>
           <w:rPr>
             <w:rFonts w:ascii="Cambria Math" w:hAnsi="Cambria Math"/>
+            <w:lang w:val="de-DE"/>
           </w:rPr>
           <m:t>&gt;</m:t>
         </m:r>
@@ -18430,6 +18850,7 @@
               </m:rPr>
               <w:rPr>
                 <w:rFonts w:ascii="Cambria Math" w:hAnsi="Cambria Math"/>
+                <w:lang w:val="de-DE"/>
               </w:rPr>
               <m:t>1;0,95</m:t>
             </m:r>
@@ -18441,6 +18862,7 @@
               </m:rPr>
               <w:rPr>
                 <w:rFonts w:ascii="Cambria Math" w:hAnsi="Cambria Math"/>
+                <w:lang w:val="de-DE"/>
               </w:rPr>
               <m:t>2</m:t>
             </m:r>
@@ -18448,15 +18870,27 @@
         </m:sSubSup>
       </m:oMath>
       <w:r>
+        <w:rPr>
+          <w:lang w:val="de-DE"/>
+        </w:rPr>
         <w:t xml:space="preserve"> und </w:t>
       </w:r>
       <w:r>
+        <w:rPr>
+          <w:lang w:val="de-DE"/>
+        </w:rPr>
         <w:t>die Alternativhypothese wird angenommen</w:t>
       </w:r>
       <w:r>
+        <w:rPr>
+          <w:lang w:val="de-DE"/>
+        </w:rPr>
         <w:t>, dass das Prognosemodell vom Zufallsmodell stat</w:t>
       </w:r>
       <w:r>
+        <w:rPr>
+          <w:lang w:val="de-DE"/>
+        </w:rPr>
         <w:t>istisch signifikant abweicht</w:t>
       </w:r>
       <w:r>
@@ -23677,7 +24111,7 @@
         <w:pStyle w:val="TEXTBODYNS"/>
         <w:spacing w:line="288" w:lineRule="auto"/>
       </w:pPr>
-      <w:hyperlink r:id="rId40" w:history="1">
+      <w:hyperlink r:id="rId42" w:history="1">
         <w:r>
           <w:rPr>
             <w:rStyle w:val="Hyperlink"/>
@@ -23695,9 +24129,306 @@
         <w:t>festgehalten.</w:t>
       </w:r>
     </w:p>
+    <w:p>
+      <w:pPr>
+        <w:pStyle w:val="TEXTBODYNS"/>
+        <w:spacing w:line="288" w:lineRule="auto"/>
+      </w:pPr>
+    </w:p>
+    <w:p>
+      <w:pPr>
+        <w:pStyle w:val="HEADLINER2"/>
+        <w:numPr>
+          <w:ilvl w:val="0"/>
+          <w:numId w:val="0"/>
+        </w:numPr>
+      </w:pPr>
+    </w:p>
+    <w:p>
+      <w:pPr>
+        <w:pStyle w:val="berschrift1"/>
+        <w:rPr>
+          <w:lang w:val="de-DE"/>
+        </w:rPr>
+      </w:pPr>
+      <w:r>
+        <w:rPr>
+          <w:lang w:val="de-DE"/>
+        </w:rPr>
+        <w:t>Lessons learned</w:t>
+      </w:r>
+    </w:p>
+    <w:p>
+      <w:pPr>
+        <w:rPr>
+          <w:lang w:val="de-DE"/>
+        </w:rPr>
+      </w:pPr>
+      <w:r>
+        <w:rPr>
+          <w:lang w:val="de-DE"/>
+        </w:rPr>
+        <w:br/>
+      </w:r>
+      <w:r>
+        <w:rPr>
+          <w:lang w:val="de-DE"/>
+        </w:rPr>
+        <w:t>Während der Ausarbeitung dieser Projektarbeit</w:t>
+      </w:r>
+      <w:r>
+        <w:rPr>
+          <w:lang w:val="de-DE"/>
+        </w:rPr>
+        <w:t xml:space="preserve"> </w:t>
+      </w:r>
+      <w:r>
+        <w:rPr>
+          <w:lang w:val="de-DE"/>
+        </w:rPr>
+        <w:t>haben wir uns mit dem Sammeln und Analysieren von Daten aus der ersten Bundesliga im Fußball beschäftigt.</w:t>
+      </w:r>
+      <w:r>
+        <w:rPr>
+          <w:lang w:val="de-DE"/>
+        </w:rPr>
+        <w:t xml:space="preserve"> </w:t>
+      </w:r>
+      <w:r>
+        <w:rPr>
+          <w:lang w:val="de-DE"/>
+        </w:rPr>
+        <w:t>Dann haben wir die Daten in Tabellen organisiert und versucht, vorherzusagen, ob ein Fußballspiel zu einem Heimsieg, einem Unentschieden oder einem Auswärtssieg führen wird</w:t>
+      </w:r>
+      <w:r>
+        <w:rPr>
+          <w:lang w:val="de-DE"/>
+        </w:rPr>
+        <w:t>.</w:t>
+      </w:r>
+    </w:p>
+    <w:p>
+      <w:pPr>
+        <w:rPr>
+          <w:lang w:val="de-DE"/>
+        </w:rPr>
+      </w:pPr>
+      <w:r>
+        <w:rPr>
+          <w:lang w:val="de-DE"/>
+        </w:rPr>
+        <w:t>Wir haben</w:t>
+      </w:r>
+      <w:r>
+        <w:rPr>
+          <w:lang w:val="de-DE"/>
+        </w:rPr>
+        <w:t xml:space="preserve"> während der Ausarbeitung</w:t>
+      </w:r>
+      <w:r>
+        <w:rPr>
+          <w:lang w:val="de-DE"/>
+        </w:rPr>
+        <w:t xml:space="preserve"> festgestellt, dass die Qualität der gescrapten Daten von größter Bedeutung ist. Wenn die Daten Fehler enthalten oder ungenau sind, können unsere Vorhersagen falsch sein. Deshalb müssen wir sicherstellen, dass die Daten, die wir sammeln, wirklich </w:t>
+      </w:r>
+      <w:r>
+        <w:rPr>
+          <w:lang w:val="de-DE"/>
+        </w:rPr>
+        <w:t>verlässlich sind.</w:t>
+      </w:r>
+      <w:r>
+        <w:rPr>
+          <w:lang w:val="de-DE"/>
+        </w:rPr>
+        <w:t xml:space="preserve"> Da</w:t>
+      </w:r>
+      <w:r>
+        <w:rPr>
+          <w:lang w:val="de-DE"/>
+        </w:rPr>
+        <w:t>bei</w:t>
+      </w:r>
+      <w:r>
+        <w:rPr>
+          <w:lang w:val="de-DE"/>
+        </w:rPr>
+        <w:t xml:space="preserve"> haben wir gelernt, wie wichtig es ist, zuverlässige Datenquellen zu verwenden und die gescrapten Daten sorgfältig zu bereinigen und zu überprüfen.</w:t>
+      </w:r>
+      <w:r>
+        <w:rPr>
+          <w:lang w:val="de-DE"/>
+        </w:rPr>
+        <w:t xml:space="preserve"> So ist uns zum Beispiel nur zufällig aufgefallen, dass sich die Angabe der Transfereinnahmen und -ausgaben nicht nur in Millionenangaben, sondern auch in Tausenderangaben vorliegen.</w:t>
+      </w:r>
+    </w:p>
+    <w:p>
+      <w:pPr>
+        <w:rPr>
+          <w:lang w:val="de-DE"/>
+        </w:rPr>
+      </w:pPr>
+      <w:r>
+        <w:rPr>
+          <w:lang w:val="de-DE"/>
+        </w:rPr>
+        <w:t xml:space="preserve">Bei Webscraping-Aufgaben ist es </w:t>
+      </w:r>
+      <w:r>
+        <w:rPr>
+          <w:lang w:val="de-DE"/>
+        </w:rPr>
+        <w:t xml:space="preserve">ebenso </w:t>
+      </w:r>
+      <w:r>
+        <w:rPr>
+          <w:lang w:val="de-DE"/>
+        </w:rPr>
+        <w:t>unerlässlich, robusten Code zu schreiben, der mit Fehlern und Änderungen auf der Website</w:t>
+      </w:r>
+      <w:r>
+        <w:rPr>
+          <w:lang w:val="de-DE"/>
+        </w:rPr>
+        <w:t xml:space="preserve"> möglichst dynamisch</w:t>
+      </w:r>
+      <w:r>
+        <w:rPr>
+          <w:lang w:val="de-DE"/>
+        </w:rPr>
+        <w:t xml:space="preserve"> umgehen </w:t>
+      </w:r>
+      <w:r>
+        <w:rPr>
+          <w:lang w:val="de-DE"/>
+        </w:rPr>
+        <w:lastRenderedPageBreak/>
+        <w:t>kann. Es ist wichtig, dass unser Programm damit umgehen kann und dass wir es überwachen</w:t>
+      </w:r>
+      <w:r>
+        <w:rPr>
+          <w:lang w:val="de-DE"/>
+        </w:rPr>
+        <w:t>. Zum Beispiel gab es Ausnahmen über die Anzahl der Vereine pro Saison. Codes sollten daher möglichst viele mögliche Sonderfällen abfangen können.</w:t>
+      </w:r>
+    </w:p>
+    <w:p>
+      <w:pPr>
+        <w:rPr>
+          <w:lang w:val="de-DE"/>
+        </w:rPr>
+      </w:pPr>
+      <w:r>
+        <w:rPr>
+          <w:lang w:val="de-DE"/>
+        </w:rPr>
+        <w:t xml:space="preserve">Gleichzeitig muss ein Monitoring oder ein Warnhinweis implementiert werden, wenn das Skript auf einen Fehler läuft. Dies kann des Öfteren schon mal vorkommen, da die HTML-Seiten und Quellcodes seitens der Betreiber auch mal umgestaltet und umprogrammiert wird. So kann man schnellstmöglich auf Veränderungen reagieren und seinen Code anpassen. </w:t>
+      </w:r>
+    </w:p>
+    <w:p>
+      <w:pPr>
+        <w:rPr>
+          <w:lang w:val="de-DE"/>
+        </w:rPr>
+      </w:pPr>
+      <w:r>
+        <w:rPr>
+          <w:lang w:val="de-DE"/>
+        </w:rPr>
+        <w:t>Wir haben verstanden, dass Webscraping nicht nur technische, sondern auch ethische und rechtliche Überlegungen erfordert. Die Einhaltung der Website-Richtlinien und die Beachtung der geltenden Gesetze und Vorschriften sind von größter Bedeutung.</w:t>
+      </w:r>
+      <w:r>
+        <w:rPr>
+          <w:lang w:val="de-DE"/>
+        </w:rPr>
+        <w:t xml:space="preserve"> </w:t>
+      </w:r>
+    </w:p>
+    <w:p>
+      <w:pPr>
+        <w:rPr>
+          <w:lang w:val="de-DE"/>
+        </w:rPr>
+      </w:pPr>
+      <w:r>
+        <w:rPr>
+          <w:lang w:val="de-DE"/>
+        </w:rPr>
+        <w:t xml:space="preserve">Wir haben festgestellten, dass es diverse Möglichkeiten beim Webscraping gibt, </w:t>
+      </w:r>
+      <w:r>
+        <w:rPr>
+          <w:lang w:val="de-DE"/>
+        </w:rPr>
+        <w:t>dieselben</w:t>
+      </w:r>
+      <w:r>
+        <w:rPr>
+          <w:lang w:val="de-DE"/>
+        </w:rPr>
+        <w:t xml:space="preserve"> Daten an gleicher Stelle zu selektieren. Hier bietet Python mit Beautiful Soup, die Anbindung mit Selenium, mit Scrapy oder mittels XPATH verschiedene Kombinationsmöglichkeiten in der Anwendung, um an das selbe Ziel zu gelangen.</w:t>
+      </w:r>
+    </w:p>
+    <w:p>
+      <w:pPr>
+        <w:rPr>
+          <w:lang w:val="de-DE"/>
+        </w:rPr>
+      </w:pPr>
+      <w:r>
+        <w:rPr>
+          <w:lang w:val="de-DE"/>
+        </w:rPr>
+        <w:t>Im Großen und Ganzen können wir sagen, dass die</w:t>
+      </w:r>
+      <w:r>
+        <w:rPr>
+          <w:lang w:val="de-DE"/>
+        </w:rPr>
+        <w:t xml:space="preserve"> Erfahrungen und Erkenntnisse uns nicht nur bei </w:t>
+      </w:r>
+      <w:r>
+        <w:rPr>
+          <w:lang w:val="de-DE"/>
+        </w:rPr>
+        <w:t>dieser Ausarbeitung</w:t>
+      </w:r>
+      <w:r>
+        <w:rPr>
+          <w:lang w:val="de-DE"/>
+        </w:rPr>
+        <w:t>, sondern auch für zukünftige Projekte im Bereich Web-Mining und Datenanalyse wertvolle Einsichten verschafft</w:t>
+      </w:r>
+      <w:r>
+        <w:rPr>
+          <w:lang w:val="de-DE"/>
+        </w:rPr>
+        <w:t xml:space="preserve"> hat</w:t>
+      </w:r>
+      <w:r>
+        <w:rPr>
+          <w:lang w:val="de-DE"/>
+        </w:rPr>
+        <w:t>. Sie verdeutlichen, dass der Prozess von der Datenerfassung bis zur Ergebniskommunikation sorgfältige Planung, ständige Anpassung und die Berücksichtigung ethischer und rechtlicher Aspekte erfordert.</w:t>
+      </w:r>
+    </w:p>
+    <w:p>
+      <w:pPr>
+        <w:rPr>
+          <w:lang w:val="de-DE"/>
+        </w:rPr>
+      </w:pPr>
+    </w:p>
+    <w:p>
+      <w:pPr>
+        <w:rPr>
+          <w:lang w:val="de-DE"/>
+        </w:rPr>
+      </w:pPr>
+    </w:p>
     <w:sectPr>
-      <w:footerReference w:type="default" r:id="rId41"/>
-      <w:footerReference w:type="first" r:id="rId42"/>
+      <w:footerReference w:type="default" r:id="rId43"/>
+      <w:footerReference w:type="first" r:id="rId44"/>
       <w:pgSz w:w="11906" w:h="16838"/>
       <w:pgMar w:top="1418" w:right="1134" w:bottom="1418" w:left="1701" w:header="709" w:footer="709" w:gutter="0"/>
       <w:pgNumType w:start="1"/>
@@ -24071,6 +24802,14 @@
                               <w:sz w:val="14"/>
                             </w:rPr>
                           </w:pPr>
+                          <w:r>
+                            <w:rPr>
+                              <w:rFonts w:ascii="Calibri" w:hAnsi="Calibri" w:cs="Calibri"/>
+                              <w:color w:val="000000"/>
+                              <w:sz w:val="14"/>
+                            </w:rPr>
+                            <w:t>C2 General</w:t>
+                          </w:r>
                         </w:p>
                       </w:txbxContent>
                     </v:textbox>
@@ -27852,6 +28591,7 @@
   <w:style w:type="character" w:default="1" w:styleId="Absatz-Standardschriftart">
     <w:name w:val="Default Paragraph Font"/>
     <w:uiPriority w:val="1"/>
+    <w:semiHidden/>
     <w:unhideWhenUsed/>
   </w:style>
   <w:style w:type="table" w:default="1" w:styleId="NormaleTabelle">
@@ -28924,6 +29664,18 @@
       <w:lang w:val="en-GB"/>
     </w:rPr>
   </w:style>
+  <w:style w:type="character" w:styleId="NichtaufgelsteErwhnung">
+    <w:name w:val="Unresolved Mention"/>
+    <w:basedOn w:val="Absatz-Standardschriftart"/>
+    <w:uiPriority w:val="99"/>
+    <w:semiHidden/>
+    <w:unhideWhenUsed/>
+    <w:rsid w:val="00273E63"/>
+    <w:rPr>
+      <w:color w:val="605E5C"/>
+      <w:shd w:val="clear" w:color="auto" w:fill="E1DFDD"/>
+    </w:rPr>
+  </w:style>
 </w:styles>
 </file>
 

</xml_diff>